<commit_message>
Add comprehensive SDK error handling and Vercel configuration
- Move GoogleGenerativeAI initialization inside try-catch
- Add detailed error logging for SDK init and model creation
- Add vercel.json with 60-second timeout
- Enhance test endpoint to verify SDK initialization
- This will reveal actual errors instead of silent fallback

🤖 Generated with [Claude Code](https://claude.ai/code)

Co-Authored-By: Claude <noreply@anthropic.com>
</commit_message>
<xml_diff>
--- a/To_Do.docx
+++ b/To_Do.docx
@@ -228,32 +228,247 @@
       </w:r>
     </w:p>
     <w:p>
+      <w:r>
+        <w:rPr>
+          <w:rFonts w:hint="eastAsia"/>
+        </w:rPr>
+        <w:t xml:space="preserve">Thing hard about if I can smoothly switch to </w:t>
+      </w:r>
+      <w:proofErr w:type="spellStart"/>
+      <w:r>
+        <w:rPr>
+          <w:rFonts w:hint="eastAsia"/>
+        </w:rPr>
+        <w:t>llm</w:t>
+      </w:r>
+      <w:proofErr w:type="spellEnd"/>
+      <w:r>
+        <w:rPr>
+          <w:rFonts w:hint="eastAsia"/>
+        </w:rPr>
+        <w:t xml:space="preserve"> </w:t>
+      </w:r>
+      <w:proofErr w:type="gramStart"/>
+      <w:r>
+        <w:rPr>
+          <w:rFonts w:hint="eastAsia"/>
+        </w:rPr>
+        <w:t>mode, and</w:t>
+      </w:r>
+      <w:proofErr w:type="gramEnd"/>
+      <w:r>
+        <w:rPr>
+          <w:rFonts w:hint="eastAsia"/>
+        </w:rPr>
+        <w:t xml:space="preserve"> list the test cases.</w:t>
+      </w:r>
+      <w:r>
+        <w:rPr>
+          <w:rFonts w:hint="eastAsia"/>
+        </w:rPr>
+        <w:t xml:space="preserve"> </w:t>
+      </w:r>
+    </w:p>
+    <w:p/>
+    <w:p/>
+    <w:p>
+      <w:r>
+        <w:t xml:space="preserve">Now with Claude, </w:t>
+      </w:r>
+    </w:p>
+    <w:p>
       <w:pPr>
-        <w:rPr>
-          <w:rFonts w:hint="eastAsia"/>
-        </w:rPr>
+        <w:pStyle w:val="ListParagraph"/>
+        <w:numPr>
+          <w:ilvl w:val="0"/>
+          <w:numId w:val="1"/>
+        </w:numPr>
       </w:pPr>
       <w:r>
-        <w:rPr>
-          <w:rFonts w:hint="eastAsia"/>
-        </w:rPr>
-        <w:t xml:space="preserve">Thing hard about if I can smoothly switch to </w:t>
+        <w:t xml:space="preserve">on feature </w:t>
       </w:r>
       <w:proofErr w:type="spellStart"/>
       <w:r>
-        <w:rPr>
-          <w:rFonts w:hint="eastAsia"/>
-        </w:rPr>
+        <w:t>branche</w:t>
+      </w:r>
+      <w:proofErr w:type="spellEnd"/>
+      <w:r>
+        <w:t xml:space="preserve">, can switch </w:t>
+      </w:r>
+      <w:proofErr w:type="spellStart"/>
+      <w:r>
         <w:t>llm</w:t>
       </w:r>
       <w:proofErr w:type="spellEnd"/>
       <w:r>
-        <w:rPr>
-          <w:rFonts w:hint="eastAsia"/>
-        </w:rPr>
-        <w:t xml:space="preserve"> mode, and list the test cases.</w:t>
-      </w:r>
-    </w:p>
+        <w:t xml:space="preserve"> off</w:t>
+      </w:r>
+    </w:p>
+    <w:p>
+      <w:r>
+        <w:t xml:space="preserve">UX: </w:t>
+      </w:r>
+    </w:p>
+    <w:p>
+      <w:pPr>
+        <w:rPr>
+          <w:rFonts w:hint="eastAsia"/>
+        </w:rPr>
+      </w:pPr>
+      <w:r>
+        <w:t xml:space="preserve">Ceremony </w:t>
+      </w:r>
+      <w:proofErr w:type="gramStart"/>
+      <w:r>
+        <w:t>phase</w:t>
+      </w:r>
+      <w:proofErr w:type="gramEnd"/>
+      <w:r>
+        <w:t xml:space="preserve"> need to have control bar</w:t>
+      </w:r>
+      <w:r>
+        <w:t xml:space="preserve"> (high)</w:t>
+      </w:r>
+    </w:p>
+    <w:p/>
+    <w:p>
+      <w:r>
+        <w:t>UI (middle)</w:t>
+      </w:r>
+    </w:p>
+    <w:p>
+      <w:r>
+        <w:t xml:space="preserve">Plan how to let </w:t>
+      </w:r>
+      <w:proofErr w:type="spellStart"/>
+      <w:r>
+        <w:t>claude</w:t>
+      </w:r>
+      <w:proofErr w:type="spellEnd"/>
+      <w:r>
+        <w:t xml:space="preserve"> have several </w:t>
+      </w:r>
+      <w:proofErr w:type="gramStart"/>
+      <w:r>
+        <w:t>review</w:t>
+      </w:r>
+      <w:proofErr w:type="gramEnd"/>
+      <w:r>
+        <w:t xml:space="preserve"> about all animations.</w:t>
+      </w:r>
+    </w:p>
+    <w:p>
+      <w:r>
+        <w:t xml:space="preserve">First </w:t>
+      </w:r>
+      <w:proofErr w:type="gramStart"/>
+      <w:r>
+        <w:t>pages</w:t>
+      </w:r>
+      <w:proofErr w:type="gramEnd"/>
+      <w:r>
+        <w:t xml:space="preserve"> animation</w:t>
+      </w:r>
+    </w:p>
+    <w:p>
+      <w:r>
+        <w:t>Buttons</w:t>
+      </w:r>
+    </w:p>
+    <w:p/>
+    <w:p>
+      <w:r>
+        <w:t xml:space="preserve">-try to add </w:t>
+      </w:r>
+      <w:proofErr w:type="spellStart"/>
+      <w:r>
+        <w:t>chache</w:t>
+      </w:r>
+      <w:proofErr w:type="spellEnd"/>
+      <w:r>
+        <w:t>, but after a good prompt structure (low)</w:t>
+      </w:r>
+    </w:p>
+    <w:p/>
+    <w:p>
+      <w:pPr>
+        <w:pStyle w:val="ListParagraph"/>
+        <w:numPr>
+          <w:ilvl w:val="0"/>
+          <w:numId w:val="1"/>
+        </w:numPr>
+      </w:pPr>
+      <w:r>
+        <w:t xml:space="preserve">on main </w:t>
+      </w:r>
+      <w:proofErr w:type="spellStart"/>
+      <w:r>
+        <w:t>branche</w:t>
+      </w:r>
+      <w:proofErr w:type="spellEnd"/>
+    </w:p>
+    <w:p>
+      <w:r>
+        <w:t>remove the debug bar</w:t>
+      </w:r>
+      <w:r>
+        <w:t xml:space="preserve"> &amp; </w:t>
+      </w:r>
+      <w:r>
+        <w:t>Manual: YES | BG: NO | Fade: IN | Trans: NO</w:t>
+      </w:r>
+      <w:r>
+        <w:t xml:space="preserve"> bar in ceremony</w:t>
+      </w:r>
+    </w:p>
+    <w:p>
+      <w:r>
+        <w:t xml:space="preserve">make sure after remove, the function is alright, with </w:t>
+      </w:r>
+      <w:proofErr w:type="spellStart"/>
+      <w:r>
+        <w:t>llm</w:t>
+      </w:r>
+      <w:proofErr w:type="spellEnd"/>
+      <w:r>
+        <w:t xml:space="preserve"> </w:t>
+      </w:r>
+      <w:proofErr w:type="spellStart"/>
+      <w:r>
+        <w:t>api</w:t>
+      </w:r>
+      <w:proofErr w:type="spellEnd"/>
+      <w:r>
+        <w:t xml:space="preserve"> link activated, and the pages display correctly, especially check the ceremony stage, make sure no blank area after remove</w:t>
+      </w:r>
+    </w:p>
+    <w:p>
+      <w:r>
+        <w:t>Test 15 times</w:t>
+      </w:r>
+    </w:p>
+    <w:p/>
+    <w:p>
+      <w:r>
+        <w:t xml:space="preserve">With </w:t>
+      </w:r>
+      <w:proofErr w:type="spellStart"/>
+      <w:r>
+        <w:t>gemini</w:t>
+      </w:r>
+      <w:proofErr w:type="spellEnd"/>
+      <w:r>
+        <w:t>:</w:t>
+      </w:r>
+    </w:p>
+    <w:p>
+      <w:r>
+        <w:lastRenderedPageBreak/>
+        <w:t>Workout a robust &amp; creative &amp; up to pain point prompt and knowledge base</w:t>
+      </w:r>
+    </w:p>
+    <w:p/>
+    <w:p/>
     <w:sectPr>
       <w:pgSz w:w="11906" w:h="16838"/>
       <w:pgMar w:top="1440" w:right="1440" w:bottom="1440" w:left="1440" w:header="708" w:footer="708" w:gutter="0"/>
@@ -987,7 +1202,6 @@
   <w:style w:type="character" w:default="1" w:styleId="DefaultParagraphFont">
     <w:name w:val="Default Paragraph Font"/>
     <w:uiPriority w:val="1"/>
-    <w:semiHidden/>
     <w:unhideWhenUsed/>
   </w:style>
   <w:style w:type="table" w:default="1" w:styleId="TableNormal">

</xml_diff>